<commit_message>
Mapa terminado, con ruta más rápida probada. Falta testear la de la ambulancia más cercana, pero creo que estaría todo pronto. Tengo dudas para refinar algunos detalles.
</commit_message>
<xml_diff>
--- a/LETRA Obligatorio AED1 2017.docx
+++ b/LETRA Obligatorio AED1 2017.docx
@@ -9519,58 +9519,8 @@
           <w:lang w:val="es-ES"/>
         </w:rPr>
       </w:pPr>
-      <w:r>
-        <w:rPr>
-          <w:lang w:val="es-ES"/>
-        </w:rPr>
-        <w:t xml:space="preserve">… </w:t>
-      </w:r>
-    </w:p>
-    <w:p>
-      <w:pPr>
-        <w:spacing w:after="0"/>
-        <w:rPr>
-          <w:lang w:val="es-ES"/>
-        </w:rPr>
-      </w:pPr>
-      <w:proofErr w:type="spellStart"/>
-      <w:proofErr w:type="gramStart"/>
-      <w:r>
-        <w:rPr>
-          <w:lang w:val="es-ES"/>
-        </w:rPr>
-        <w:t>nombreCiudad</w:t>
-      </w:r>
-      <w:proofErr w:type="spellEnd"/>
-      <w:proofErr w:type="gramEnd"/>
-      <w:r>
-        <w:rPr>
-          <w:lang w:val="es-ES"/>
-        </w:rPr>
-        <w:t xml:space="preserve">&gt; - &lt; </w:t>
-      </w:r>
-      <w:proofErr w:type="spellStart"/>
-      <w:r>
-        <w:rPr>
-          <w:lang w:val="es-ES"/>
-        </w:rPr>
-        <w:t>duración_viaje</w:t>
-      </w:r>
-      <w:proofErr w:type="spellEnd"/>
-      <w:r>
-        <w:rPr>
-          <w:lang w:val="es-ES"/>
-        </w:rPr>
-        <w:t xml:space="preserve"> &gt; </w:t>
-      </w:r>
-    </w:p>
-    <w:p>
-      <w:pPr>
-        <w:spacing w:after="0"/>
-        <w:rPr>
-          <w:lang w:val="es-ES"/>
-        </w:rPr>
-      </w:pPr>
+      <w:bookmarkStart w:id="0" w:name="_GoBack"/>
+      <w:bookmarkEnd w:id="0"/>
       <w:proofErr w:type="spellStart"/>
       <w:proofErr w:type="gramStart"/>
       <w:r>
@@ -9877,21 +9827,21 @@
           <w:color w:val="4E81BD"/>
           <w:lang w:val="es-ES" w:eastAsia="es-ES"/>
         </w:rPr>
+        <w:t xml:space="preserve">2.2.7.  Informe de Ciudades </w:t>
+      </w:r>
+    </w:p>
+    <w:p>
+      <w:pPr>
+        <w:rPr>
+          <w:lang w:val="es-ES"/>
+        </w:rPr>
+      </w:pPr>
+      <w:r>
+        <w:rPr>
+          <w:b/>
+          <w:lang w:val="es-ES"/>
+        </w:rPr>
         <w:lastRenderedPageBreak/>
-        <w:t xml:space="preserve">2.2.7.  Informe de Ciudades </w:t>
-      </w:r>
-    </w:p>
-    <w:p>
-      <w:pPr>
-        <w:rPr>
-          <w:lang w:val="es-ES"/>
-        </w:rPr>
-      </w:pPr>
-      <w:r>
-        <w:rPr>
-          <w:b/>
-          <w:lang w:val="es-ES"/>
-        </w:rPr>
         <w:t xml:space="preserve">Firma: </w:t>
       </w:r>
       <w:proofErr w:type="spellStart"/>
@@ -10770,23 +10720,23 @@
         <w:rPr>
           <w:lang w:val="es-ES"/>
         </w:rPr>
+        <w:t xml:space="preserve">El formato de impresión deberá ser el siguiente: </w:t>
+      </w:r>
+    </w:p>
+    <w:p>
+      <w:pPr>
+        <w:spacing w:after="0"/>
+        <w:rPr>
+          <w:b/>
+          <w:lang w:val="es-ES"/>
+        </w:rPr>
+      </w:pPr>
+      <w:r>
+        <w:rPr>
+          <w:b/>
+          <w:lang w:val="es-ES"/>
+        </w:rPr>
         <w:lastRenderedPageBreak/>
-        <w:t xml:space="preserve">El formato de impresión deberá ser el siguiente: </w:t>
-      </w:r>
-    </w:p>
-    <w:p>
-      <w:pPr>
-        <w:spacing w:after="0"/>
-        <w:rPr>
-          <w:b/>
-          <w:lang w:val="es-ES"/>
-        </w:rPr>
-      </w:pPr>
-      <w:r>
-        <w:rPr>
-          <w:b/>
-          <w:lang w:val="es-ES"/>
-        </w:rPr>
         <w:t>Ciudades en radio de &lt;</w:t>
       </w:r>
       <w:proofErr w:type="spellStart"/>
@@ -11444,7 +11394,6 @@
         <w:rPr>
           <w:lang w:val="es-ES"/>
         </w:rPr>
-        <w:lastRenderedPageBreak/>
         <w:t xml:space="preserve"> </w:t>
       </w:r>
     </w:p>
@@ -11466,6 +11415,7 @@
           <w:color w:val="4E81BD"/>
           <w:lang w:val="es-ES" w:eastAsia="es-ES"/>
         </w:rPr>
+        <w:lastRenderedPageBreak/>
         <w:t xml:space="preserve">2.3.2.  Eliminar Chofer </w:t>
       </w:r>
     </w:p>
@@ -12618,15 +12568,7 @@
         <w:rPr>
           <w:lang w:val="es-ES"/>
         </w:rPr>
-        <w:t xml:space="preserve">Se valorará la selección adecuada de las estructuras para modelar el problema y la eficiencia en </w:t>
-      </w:r>
-      <w:bookmarkStart w:id="0" w:name="_GoBack"/>
-      <w:bookmarkEnd w:id="0"/>
-      <w:r>
-        <w:rPr>
-          <w:lang w:val="es-ES"/>
-        </w:rPr>
-        <w:t xml:space="preserve">cada una de las operaciones.  </w:t>
+        <w:t xml:space="preserve">Se valorará la selección adecuada de las estructuras para modelar el problema y la eficiencia en cada una de las operaciones.  </w:t>
       </w:r>
     </w:p>
     <w:p>

</xml_diff>